<commit_message>
Week 13 Update 3.4
</commit_message>
<xml_diff>
--- a/Week-13-Intro_to_React_Webpack_Components_and_JSX/Week-11-research.docx
+++ b/Week-13-Intro_to_React_Webpack_Components_and_JSX/Week-11-research.docx
@@ -17,23 +17,23 @@
           <w:rFonts w:ascii="Open Sans" w:hAnsi="Open Sans" w:cs="Open Sans"/>
           <w:color w:val="21252A"/>
         </w:rPr>
-        <w:t xml:space="preserve">What does the </w:t>
-      </w:r>
-      <w:proofErr w:type="gramStart"/>
-      <w:r>
-        <w:rPr>
-          <w:rFonts w:ascii="Open Sans" w:hAnsi="Open Sans" w:cs="Open Sans"/>
-          <w:color w:val="21252A"/>
-        </w:rPr>
-        <w:t>fetch(</w:t>
-      </w:r>
-      <w:proofErr w:type="gramEnd"/>
-      <w:r>
-        <w:rPr>
-          <w:rFonts w:ascii="Open Sans" w:hAnsi="Open Sans" w:cs="Open Sans"/>
-          <w:color w:val="21252A"/>
-        </w:rPr>
-        <w:t>) method do? How can it be used instead of an AJAX call?</w:t>
+        <w:t xml:space="preserve">What is </w:t>
+      </w:r>
+      <w:proofErr w:type="spellStart"/>
+      <w:r>
+        <w:rPr>
+          <w:rFonts w:ascii="Open Sans" w:hAnsi="Open Sans" w:cs="Open Sans"/>
+          <w:color w:val="21252A"/>
+        </w:rPr>
+        <w:t>React's</w:t>
+      </w:r>
+      <w:proofErr w:type="spellEnd"/>
+      <w:r>
+        <w:rPr>
+          <w:rFonts w:ascii="Open Sans" w:hAnsi="Open Sans" w:cs="Open Sans"/>
+          <w:color w:val="21252A"/>
+        </w:rPr>
+        <w:t xml:space="preserve"> virtual DOM, why is it important, and how does it work?</w:t>
       </w:r>
     </w:p>
     <w:p>
@@ -46,20 +46,13 @@
           <w:color w:val="21252A"/>
         </w:rPr>
       </w:pPr>
-      <w:r>
-        <w:rPr>
-          <w:rFonts w:ascii="Open Sans" w:hAnsi="Open Sans" w:cs="Open Sans"/>
-          <w:color w:val="21252A"/>
-        </w:rPr>
-        <w:t xml:space="preserve">In </w:t>
-      </w:r>
       <w:proofErr w:type="spellStart"/>
       <w:r>
         <w:rPr>
           <w:rFonts w:ascii="Open Sans" w:hAnsi="Open Sans" w:cs="Open Sans"/>
           <w:color w:val="21252A"/>
         </w:rPr>
-        <w:t>JQuery</w:t>
+        <w:t>React’s</w:t>
       </w:r>
       <w:proofErr w:type="spellEnd"/>
       <w:r>
@@ -67,7 +60,21 @@
           <w:rFonts w:ascii="Open Sans" w:hAnsi="Open Sans" w:cs="Open Sans"/>
           <w:color w:val="21252A"/>
         </w:rPr>
-        <w:t>, what does it mean to "traverse the DOM"?</w:t>
+        <w:t xml:space="preserve"> VDOM is a concept of using memory to keep a virtual representation of the UI </w:t>
+      </w:r>
+      <w:r>
+        <w:rPr>
+          <w:rFonts w:ascii="Open Sans" w:hAnsi="Open Sans" w:cs="Open Sans"/>
+          <w:color w:val="21252A"/>
+        </w:rPr>
+        <w:t>and sync</w:t>
+      </w:r>
+      <w:r>
+        <w:rPr>
+          <w:rFonts w:ascii="Open Sans" w:hAnsi="Open Sans" w:cs="Open Sans"/>
+          <w:color w:val="21252A"/>
+        </w:rPr>
+        <w:t xml:space="preserve"> it with the DOM with reconciliation via a library. This enables the DOM to match the declarative functions of React. The term itself refers to the elements used in React as they are the objects that create the user interface.</w:t>
       </w:r>
     </w:p>
     <w:p>
@@ -85,10 +92,104 @@
           <w:rFonts w:ascii="Open Sans" w:hAnsi="Open Sans" w:cs="Open Sans"/>
           <w:color w:val="21252A"/>
         </w:rPr>
-        <w:t>What is your favorite thing you learned this week?</w:t>
-      </w:r>
+        <w:t xml:space="preserve">Ref: </w:t>
+      </w:r>
+      <w:hyperlink r:id="rId4" w:history="1">
+        <w:r>
+          <w:rPr>
+            <w:rStyle w:val="Hyperlink"/>
+            <w:rFonts w:ascii="Open Sans" w:hAnsi="Open Sans" w:cs="Open Sans"/>
+          </w:rPr>
+          <w:t>https://reactjs.org/docs/faq-internals.html</w:t>
+        </w:r>
+      </w:hyperlink>
     </w:p>
-    <w:p/>
+    <w:p>
+      <w:pPr>
+        <w:pStyle w:val="NormalWeb"/>
+        <w:shd w:val="clear" w:color="auto" w:fill="FFFFFF"/>
+        <w:spacing w:before="0" w:beforeAutospacing="0"/>
+        <w:rPr>
+          <w:rFonts w:ascii="Open Sans" w:hAnsi="Open Sans" w:cs="Open Sans"/>
+          <w:color w:val="21252A"/>
+        </w:rPr>
+      </w:pPr>
+    </w:p>
+    <w:p>
+      <w:pPr>
+        <w:pStyle w:val="NormalWeb"/>
+        <w:shd w:val="clear" w:color="auto" w:fill="FFFFFF"/>
+        <w:spacing w:before="0" w:beforeAutospacing="0"/>
+        <w:rPr>
+          <w:rFonts w:ascii="Open Sans" w:hAnsi="Open Sans" w:cs="Open Sans"/>
+          <w:color w:val="21252A"/>
+        </w:rPr>
+      </w:pPr>
+      <w:r>
+        <w:rPr>
+          <w:rFonts w:ascii="Open Sans" w:hAnsi="Open Sans" w:cs="Open Sans"/>
+          <w:color w:val="21252A"/>
+        </w:rPr>
+        <w:t>What is Webpack and what problem does it solve?</w:t>
+      </w:r>
+    </w:p>
+    <w:p>
+      <w:pPr>
+        <w:rPr>
+          <w:rFonts w:ascii="Open Sans" w:hAnsi="Open Sans" w:cs="Open Sans"/>
+          <w:sz w:val="24"/>
+          <w:szCs w:val="24"/>
+        </w:rPr>
+      </w:pPr>
+      <w:r>
+        <w:rPr>
+          <w:rFonts w:ascii="Open Sans" w:hAnsi="Open Sans" w:cs="Open Sans"/>
+          <w:sz w:val="24"/>
+          <w:szCs w:val="24"/>
+        </w:rPr>
+        <w:t xml:space="preserve">Webpack is a bundler. It takes multiple files of JS and other </w:t>
+      </w:r>
+      <w:r>
+        <w:rPr>
+          <w:rFonts w:ascii="Open Sans" w:hAnsi="Open Sans" w:cs="Open Sans"/>
+          <w:sz w:val="24"/>
+          <w:szCs w:val="24"/>
+        </w:rPr>
+        <w:t xml:space="preserve">related </w:t>
+      </w:r>
+      <w:r>
+        <w:rPr>
+          <w:rFonts w:ascii="Open Sans" w:hAnsi="Open Sans" w:cs="Open Sans"/>
+          <w:sz w:val="24"/>
+          <w:szCs w:val="24"/>
+        </w:rPr>
+        <w:t>languages and bundles them into various modules with dependencies and generates the stati</w:t>
+      </w:r>
+      <w:r>
+        <w:rPr>
+          <w:rFonts w:ascii="Open Sans" w:hAnsi="Open Sans" w:cs="Open Sans"/>
+          <w:sz w:val="24"/>
+          <w:szCs w:val="24"/>
+        </w:rPr>
+        <w:t>c</w:t>
+      </w:r>
+      <w:r>
+        <w:rPr>
+          <w:rFonts w:ascii="Open Sans" w:hAnsi="Open Sans" w:cs="Open Sans"/>
+          <w:sz w:val="24"/>
+          <w:szCs w:val="24"/>
+        </w:rPr>
+        <w:t xml:space="preserve"> assets representing the modules so it can be run in a normal web browser. </w:t>
+      </w:r>
+      <w:r>
+        <w:rPr>
+          <w:rFonts w:ascii="Open Sans" w:hAnsi="Open Sans" w:cs="Open Sans"/>
+          <w:sz w:val="24"/>
+          <w:szCs w:val="24"/>
+        </w:rPr>
+        <w:t>It can also provide a “Hot module replacement” which will run the latest version of a dependency without needing to be reconfigured or recompiled.</w:t>
+      </w:r>
+    </w:p>
     <w:sectPr>
       <w:pgSz w:w="12240" w:h="15840"/>
       <w:pgMar w:top="1440" w:right="1440" w:bottom="1440" w:left="1440" w:header="720" w:footer="720" w:gutter="0"/>

</xml_diff>